<commit_message>
Atualizado o Relatorio de Acompanhamento da OS4819.
</commit_message>
<xml_diff>
--- a/00_GESTAO_GERAL/05_ORDEM_SERVICO/13_OS4819/01_GESTAO/OS 4819 - Documento de Acompanhamento.docx
+++ b/00_GESTAO_GERAL/05_ORDEM_SERVICO/13_OS4819/01_GESTAO/OS 4819 - Documento de Acompanhamento.docx
@@ -1,6 +1,6 @@
 
 <file path=word/document.xml><?xml version="1.0" encoding="utf-8"?>
-<w:document xmlns:wpc="http://schemas.microsoft.com/office/word/2010/wordprocessingCanvas" xmlns:cx="http://schemas.microsoft.com/office/drawing/2014/chartex" xmlns:cx1="http://schemas.microsoft.com/office/drawing/2015/9/8/chartex" xmlns:cx2="http://schemas.microsoft.com/office/drawing/2015/10/21/chartex" xmlns:cx3="http://schemas.microsoft.com/office/drawing/2016/5/9/chartex" xmlns:cx4="http://schemas.microsoft.com/office/drawing/2016/5/10/chartex" xmlns:cx5="http://schemas.microsoft.com/office/drawing/2016/5/11/chartex" xmlns:mc="http://schemas.openxmlformats.org/markup-compatibility/2006" xmlns:o="urn:schemas-microsoft-com:office:office" xmlns:r="http://schemas.openxmlformats.org/officeDocument/2006/relationships" xmlns:m="http://schemas.openxmlformats.org/officeDocument/2006/math" xmlns:v="urn:schemas-microsoft-com:vml" xmlns:wp14="http://schemas.microsoft.com/office/word/2010/wordprocessingDrawing" xmlns:wp="http://schemas.openxmlformats.org/drawingml/2006/wordprocessingDrawing" xmlns:w10="urn:schemas-microsoft-com:office:word" xmlns:w="http://schemas.openxmlformats.org/wordprocessingml/2006/main" xmlns:w14="http://schemas.microsoft.com/office/word/2010/wordml" xmlns:w15="http://schemas.microsoft.com/office/word/2012/wordml" xmlns:w16se="http://schemas.microsoft.com/office/word/2015/wordml/symex" xmlns:wpg="http://schemas.microsoft.com/office/word/2010/wordprocessingGroup" xmlns:wpi="http://schemas.microsoft.com/office/word/2010/wordprocessingInk" xmlns:wne="http://schemas.microsoft.com/office/word/2006/wordml" xmlns:wps="http://schemas.microsoft.com/office/word/2010/wordprocessingShape" mc:Ignorable="w14 w15 w16se wp14">
+<w:document xmlns:wpc="http://schemas.microsoft.com/office/word/2010/wordprocessingCanvas" xmlns:mc="http://schemas.openxmlformats.org/markup-compatibility/2006" xmlns:o="urn:schemas-microsoft-com:office:office" xmlns:r="http://schemas.openxmlformats.org/officeDocument/2006/relationships" xmlns:m="http://schemas.openxmlformats.org/officeDocument/2006/math" xmlns:v="urn:schemas-microsoft-com:vml" xmlns:wp14="http://schemas.microsoft.com/office/word/2010/wordprocessingDrawing" xmlns:wp="http://schemas.openxmlformats.org/drawingml/2006/wordprocessingDrawing" xmlns:w10="urn:schemas-microsoft-com:office:word" xmlns:w="http://schemas.openxmlformats.org/wordprocessingml/2006/main" xmlns:w14="http://schemas.microsoft.com/office/word/2010/wordml" xmlns:w15="http://schemas.microsoft.com/office/word/2012/wordml" xmlns:wpg="http://schemas.microsoft.com/office/word/2010/wordprocessingGroup" xmlns:wpi="http://schemas.microsoft.com/office/word/2010/wordprocessingInk" xmlns:wne="http://schemas.microsoft.com/office/word/2006/wordml" xmlns:wps="http://schemas.microsoft.com/office/word/2010/wordprocessingShape" mc:Ignorable="w14 w15 wp14">
   <w:body>
     <w:p>
       <w:pPr>
@@ -104,8 +104,6 @@
               </w:rPr>
               <w:t>4819</w:t>
             </w:r>
-            <w:bookmarkStart w:id="0" w:name="_GoBack"/>
-            <w:bookmarkEnd w:id="0"/>
           </w:p>
         </w:tc>
         <w:tc>
@@ -1021,6 +1019,7 @@
       <w:tblPr>
         <w:tblStyle w:val="Tabelacomgrade"/>
         <w:tblW w:w="9071" w:type="dxa"/>
+        <w:tblInd w:w="5" w:type="dxa"/>
         <w:tblLook w:val="04A0" w:firstRow="1" w:lastRow="0" w:firstColumn="1" w:lastColumn="0" w:noHBand="0" w:noVBand="1"/>
       </w:tblPr>
       <w:tblGrid>
@@ -1145,7 +1144,7 @@
                 <w:sz w:val="24"/>
                 <w:szCs w:val="24"/>
               </w:rPr>
-              <w:t>14</w:t>
+              <w:t>21</w:t>
             </w:r>
             <w:r>
               <w:rPr>
@@ -1412,6 +1411,9 @@
             <w:pPr>
               <w:spacing w:after="0"/>
             </w:pPr>
+            <w:r>
+              <w:t>21/11/16</w:t>
+            </w:r>
           </w:p>
         </w:tc>
         <w:tc>
@@ -1426,6 +1428,12 @@
                 <w:szCs w:val="20"/>
               </w:rPr>
             </w:pPr>
+            <w:r>
+              <w:rPr>
+                <w:szCs w:val="20"/>
+              </w:rPr>
+              <w:t>Acompanhamento da OS</w:t>
+            </w:r>
           </w:p>
         </w:tc>
       </w:tr>
@@ -2038,6 +2046,9 @@
               <w:spacing w:after="0"/>
               <w:jc w:val="center"/>
             </w:pPr>
+            <w:r>
+              <w:t>21/11/16</w:t>
+            </w:r>
           </w:p>
         </w:tc>
         <w:tc>
@@ -2048,6 +2059,9 @@
             <w:pPr>
               <w:spacing w:after="0"/>
             </w:pPr>
+            <w:r>
+              <w:t>OS Iniciada</w:t>
+            </w:r>
           </w:p>
         </w:tc>
         <w:tc>
@@ -2059,6 +2073,14 @@
               <w:spacing w:after="0"/>
               <w:jc w:val="center"/>
             </w:pPr>
+            <w:proofErr w:type="spellStart"/>
+            <w:r>
+              <w:t>Ntconsult</w:t>
+            </w:r>
+            <w:proofErr w:type="spellEnd"/>
+            <w:r>
+              <w:t xml:space="preserve"> – Rodrigo Borges</w:t>
+            </w:r>
           </w:p>
         </w:tc>
       </w:tr>
@@ -2093,6 +2115,8 @@
               <w:spacing w:after="0"/>
               <w:jc w:val="center"/>
             </w:pPr>
+            <w:bookmarkStart w:id="0" w:name="_GoBack"/>
+            <w:bookmarkEnd w:id="0"/>
           </w:p>
         </w:tc>
       </w:tr>
@@ -3994,7 +4018,7 @@
 </file>
 
 <file path=word/endnotes.xml><?xml version="1.0" encoding="utf-8"?>
-<w:endnotes xmlns:wpc="http://schemas.microsoft.com/office/word/2010/wordprocessingCanvas" xmlns:cx="http://schemas.microsoft.com/office/drawing/2014/chartex" xmlns:cx1="http://schemas.microsoft.com/office/drawing/2015/9/8/chartex" xmlns:cx2="http://schemas.microsoft.com/office/drawing/2015/10/21/chartex" xmlns:cx3="http://schemas.microsoft.com/office/drawing/2016/5/9/chartex" xmlns:cx4="http://schemas.microsoft.com/office/drawing/2016/5/10/chartex" xmlns:cx5="http://schemas.microsoft.com/office/drawing/2016/5/11/chartex" xmlns:mc="http://schemas.openxmlformats.org/markup-compatibility/2006" xmlns:o="urn:schemas-microsoft-com:office:office" xmlns:r="http://schemas.openxmlformats.org/officeDocument/2006/relationships" xmlns:m="http://schemas.openxmlformats.org/officeDocument/2006/math" xmlns:v="urn:schemas-microsoft-com:vml" xmlns:wp14="http://schemas.microsoft.com/office/word/2010/wordprocessingDrawing" xmlns:wp="http://schemas.openxmlformats.org/drawingml/2006/wordprocessingDrawing" xmlns:w10="urn:schemas-microsoft-com:office:word" xmlns:w="http://schemas.openxmlformats.org/wordprocessingml/2006/main" xmlns:w14="http://schemas.microsoft.com/office/word/2010/wordml" xmlns:w15="http://schemas.microsoft.com/office/word/2012/wordml" xmlns:w16se="http://schemas.microsoft.com/office/word/2015/wordml/symex" xmlns:wpg="http://schemas.microsoft.com/office/word/2010/wordprocessingGroup" xmlns:wpi="http://schemas.microsoft.com/office/word/2010/wordprocessingInk" xmlns:wne="http://schemas.microsoft.com/office/word/2006/wordml" xmlns:wps="http://schemas.microsoft.com/office/word/2010/wordprocessingShape" mc:Ignorable="w14 w15 w16se wp14">
+<w:endnotes xmlns:wpc="http://schemas.microsoft.com/office/word/2010/wordprocessingCanvas" xmlns:mc="http://schemas.openxmlformats.org/markup-compatibility/2006" xmlns:o="urn:schemas-microsoft-com:office:office" xmlns:r="http://schemas.openxmlformats.org/officeDocument/2006/relationships" xmlns:m="http://schemas.openxmlformats.org/officeDocument/2006/math" xmlns:v="urn:schemas-microsoft-com:vml" xmlns:wp14="http://schemas.microsoft.com/office/word/2010/wordprocessingDrawing" xmlns:wp="http://schemas.openxmlformats.org/drawingml/2006/wordprocessingDrawing" xmlns:w10="urn:schemas-microsoft-com:office:word" xmlns:w="http://schemas.openxmlformats.org/wordprocessingml/2006/main" xmlns:w14="http://schemas.microsoft.com/office/word/2010/wordml" xmlns:w15="http://schemas.microsoft.com/office/word/2012/wordml" xmlns:wpg="http://schemas.microsoft.com/office/word/2010/wordprocessingGroup" xmlns:wpi="http://schemas.microsoft.com/office/word/2010/wordprocessingInk" xmlns:wne="http://schemas.microsoft.com/office/word/2006/wordml" xmlns:wps="http://schemas.microsoft.com/office/word/2010/wordprocessingShape" mc:Ignorable="w14 w15 wp14">
   <w:endnote w:type="separator" w:id="-1">
     <w:p>
       <w:r>
@@ -4013,7 +4037,7 @@
 </file>
 
 <file path=word/footer1.xml><?xml version="1.0" encoding="utf-8"?>
-<w:ftr xmlns:wpc="http://schemas.microsoft.com/office/word/2010/wordprocessingCanvas" xmlns:cx="http://schemas.microsoft.com/office/drawing/2014/chartex" xmlns:cx1="http://schemas.microsoft.com/office/drawing/2015/9/8/chartex" xmlns:cx2="http://schemas.microsoft.com/office/drawing/2015/10/21/chartex" xmlns:cx3="http://schemas.microsoft.com/office/drawing/2016/5/9/chartex" xmlns:cx4="http://schemas.microsoft.com/office/drawing/2016/5/10/chartex" xmlns:cx5="http://schemas.microsoft.com/office/drawing/2016/5/11/chartex" xmlns:mc="http://schemas.openxmlformats.org/markup-compatibility/2006" xmlns:o="urn:schemas-microsoft-com:office:office" xmlns:r="http://schemas.openxmlformats.org/officeDocument/2006/relationships" xmlns:m="http://schemas.openxmlformats.org/officeDocument/2006/math" xmlns:v="urn:schemas-microsoft-com:vml" xmlns:wp14="http://schemas.microsoft.com/office/word/2010/wordprocessingDrawing" xmlns:wp="http://schemas.openxmlformats.org/drawingml/2006/wordprocessingDrawing" xmlns:w10="urn:schemas-microsoft-com:office:word" xmlns:w="http://schemas.openxmlformats.org/wordprocessingml/2006/main" xmlns:w14="http://schemas.microsoft.com/office/word/2010/wordml" xmlns:w15="http://schemas.microsoft.com/office/word/2012/wordml" xmlns:w16se="http://schemas.microsoft.com/office/word/2015/wordml/symex" xmlns:wpg="http://schemas.microsoft.com/office/word/2010/wordprocessingGroup" xmlns:wpi="http://schemas.microsoft.com/office/word/2010/wordprocessingInk" xmlns:wne="http://schemas.microsoft.com/office/word/2006/wordml" xmlns:wps="http://schemas.microsoft.com/office/word/2010/wordprocessingShape" mc:Ignorable="w14 w15 w16se wp14">
+<w:ftr xmlns:wpc="http://schemas.microsoft.com/office/word/2010/wordprocessingCanvas" xmlns:mc="http://schemas.openxmlformats.org/markup-compatibility/2006" xmlns:o="urn:schemas-microsoft-com:office:office" xmlns:r="http://schemas.openxmlformats.org/officeDocument/2006/relationships" xmlns:m="http://schemas.openxmlformats.org/officeDocument/2006/math" xmlns:v="urn:schemas-microsoft-com:vml" xmlns:wp14="http://schemas.microsoft.com/office/word/2010/wordprocessingDrawing" xmlns:wp="http://schemas.openxmlformats.org/drawingml/2006/wordprocessingDrawing" xmlns:w10="urn:schemas-microsoft-com:office:word" xmlns:w="http://schemas.openxmlformats.org/wordprocessingml/2006/main" xmlns:w14="http://schemas.microsoft.com/office/word/2010/wordml" xmlns:w15="http://schemas.microsoft.com/office/word/2012/wordml" xmlns:wpg="http://schemas.microsoft.com/office/word/2010/wordprocessingGroup" xmlns:wpi="http://schemas.microsoft.com/office/word/2010/wordprocessingInk" xmlns:wne="http://schemas.microsoft.com/office/word/2006/wordml" xmlns:wps="http://schemas.microsoft.com/office/word/2010/wordprocessingShape" mc:Ignorable="w14 w15 wp14">
   <w:p>
     <w:pPr>
       <w:pStyle w:val="Rodap"/>
@@ -4044,7 +4068,7 @@
         <w:rStyle w:val="Nmerodepgina"/>
         <w:noProof/>
       </w:rPr>
-      <w:t>1</w:t>
+      <w:t>2</w:t>
     </w:r>
     <w:r>
       <w:rPr>
@@ -4085,7 +4109,7 @@
         <v:shape id="_x0000_s2051" type="#_x0000_t75" style="position:absolute;margin-left:275.05pt;margin-top:-9.15pt;width:211.25pt;height:35.9pt;z-index:251656704">
           <v:imagedata r:id="rId1" o:title=""/>
         </v:shape>
-        <o:OLEObject Type="Embed" ProgID="PBrush" ShapeID="_x0000_s2051" DrawAspect="Content" ObjectID="_1540651158" r:id="rId2"/>
+        <o:OLEObject Type="Embed" ProgID="PBrush" ShapeID="_x0000_s2051" DrawAspect="Content" ObjectID="_1541232026" r:id="rId2"/>
       </w:object>
     </w:r>
   </w:p>
@@ -4093,7 +4117,7 @@
 </file>
 
 <file path=word/footnotes.xml><?xml version="1.0" encoding="utf-8"?>
-<w:footnotes xmlns:wpc="http://schemas.microsoft.com/office/word/2010/wordprocessingCanvas" xmlns:cx="http://schemas.microsoft.com/office/drawing/2014/chartex" xmlns:cx1="http://schemas.microsoft.com/office/drawing/2015/9/8/chartex" xmlns:cx2="http://schemas.microsoft.com/office/drawing/2015/10/21/chartex" xmlns:cx3="http://schemas.microsoft.com/office/drawing/2016/5/9/chartex" xmlns:cx4="http://schemas.microsoft.com/office/drawing/2016/5/10/chartex" xmlns:cx5="http://schemas.microsoft.com/office/drawing/2016/5/11/chartex" xmlns:mc="http://schemas.openxmlformats.org/markup-compatibility/2006" xmlns:o="urn:schemas-microsoft-com:office:office" xmlns:r="http://schemas.openxmlformats.org/officeDocument/2006/relationships" xmlns:m="http://schemas.openxmlformats.org/officeDocument/2006/math" xmlns:v="urn:schemas-microsoft-com:vml" xmlns:wp14="http://schemas.microsoft.com/office/word/2010/wordprocessingDrawing" xmlns:wp="http://schemas.openxmlformats.org/drawingml/2006/wordprocessingDrawing" xmlns:w10="urn:schemas-microsoft-com:office:word" xmlns:w="http://schemas.openxmlformats.org/wordprocessingml/2006/main" xmlns:w14="http://schemas.microsoft.com/office/word/2010/wordml" xmlns:w15="http://schemas.microsoft.com/office/word/2012/wordml" xmlns:w16se="http://schemas.microsoft.com/office/word/2015/wordml/symex" xmlns:wpg="http://schemas.microsoft.com/office/word/2010/wordprocessingGroup" xmlns:wpi="http://schemas.microsoft.com/office/word/2010/wordprocessingInk" xmlns:wne="http://schemas.microsoft.com/office/word/2006/wordml" xmlns:wps="http://schemas.microsoft.com/office/word/2010/wordprocessingShape" mc:Ignorable="w14 w15 w16se wp14">
+<w:footnotes xmlns:wpc="http://schemas.microsoft.com/office/word/2010/wordprocessingCanvas" xmlns:mc="http://schemas.openxmlformats.org/markup-compatibility/2006" xmlns:o="urn:schemas-microsoft-com:office:office" xmlns:r="http://schemas.openxmlformats.org/officeDocument/2006/relationships" xmlns:m="http://schemas.openxmlformats.org/officeDocument/2006/math" xmlns:v="urn:schemas-microsoft-com:vml" xmlns:wp14="http://schemas.microsoft.com/office/word/2010/wordprocessingDrawing" xmlns:wp="http://schemas.openxmlformats.org/drawingml/2006/wordprocessingDrawing" xmlns:w10="urn:schemas-microsoft-com:office:word" xmlns:w="http://schemas.openxmlformats.org/wordprocessingml/2006/main" xmlns:w14="http://schemas.microsoft.com/office/word/2010/wordml" xmlns:w15="http://schemas.microsoft.com/office/word/2012/wordml" xmlns:wpg="http://schemas.microsoft.com/office/word/2010/wordprocessingGroup" xmlns:wpi="http://schemas.microsoft.com/office/word/2010/wordprocessingInk" xmlns:wne="http://schemas.microsoft.com/office/word/2006/wordml" xmlns:wps="http://schemas.microsoft.com/office/word/2010/wordprocessingShape" mc:Ignorable="w14 w15 wp14">
   <w:footnote w:type="separator" w:id="-1">
     <w:p>
       <w:r>
@@ -4112,7 +4136,7 @@
 </file>
 
 <file path=word/header1.xml><?xml version="1.0" encoding="utf-8"?>
-<w:hdr xmlns:wpc="http://schemas.microsoft.com/office/word/2010/wordprocessingCanvas" xmlns:cx="http://schemas.microsoft.com/office/drawing/2014/chartex" xmlns:cx1="http://schemas.microsoft.com/office/drawing/2015/9/8/chartex" xmlns:cx2="http://schemas.microsoft.com/office/drawing/2015/10/21/chartex" xmlns:cx3="http://schemas.microsoft.com/office/drawing/2016/5/9/chartex" xmlns:cx4="http://schemas.microsoft.com/office/drawing/2016/5/10/chartex" xmlns:cx5="http://schemas.microsoft.com/office/drawing/2016/5/11/chartex" xmlns:mc="http://schemas.openxmlformats.org/markup-compatibility/2006" xmlns:o="urn:schemas-microsoft-com:office:office" xmlns:r="http://schemas.openxmlformats.org/officeDocument/2006/relationships" xmlns:m="http://schemas.openxmlformats.org/officeDocument/2006/math" xmlns:v="urn:schemas-microsoft-com:vml" xmlns:wp14="http://schemas.microsoft.com/office/word/2010/wordprocessingDrawing" xmlns:wp="http://schemas.openxmlformats.org/drawingml/2006/wordprocessingDrawing" xmlns:w10="urn:schemas-microsoft-com:office:word" xmlns:w="http://schemas.openxmlformats.org/wordprocessingml/2006/main" xmlns:w14="http://schemas.microsoft.com/office/word/2010/wordml" xmlns:w15="http://schemas.microsoft.com/office/word/2012/wordml" xmlns:w16se="http://schemas.microsoft.com/office/word/2015/wordml/symex" xmlns:wpg="http://schemas.microsoft.com/office/word/2010/wordprocessingGroup" xmlns:wpi="http://schemas.microsoft.com/office/word/2010/wordprocessingInk" xmlns:wne="http://schemas.microsoft.com/office/word/2006/wordml" xmlns:wps="http://schemas.microsoft.com/office/word/2010/wordprocessingShape" mc:Ignorable="w14 w15 w16se wp14">
+<w:hdr xmlns:wpc="http://schemas.microsoft.com/office/word/2010/wordprocessingCanvas" xmlns:mc="http://schemas.openxmlformats.org/markup-compatibility/2006" xmlns:o="urn:schemas-microsoft-com:office:office" xmlns:r="http://schemas.openxmlformats.org/officeDocument/2006/relationships" xmlns:m="http://schemas.openxmlformats.org/officeDocument/2006/math" xmlns:v="urn:schemas-microsoft-com:vml" xmlns:wp14="http://schemas.microsoft.com/office/word/2010/wordprocessingDrawing" xmlns:wp="http://schemas.openxmlformats.org/drawingml/2006/wordprocessingDrawing" xmlns:w10="urn:schemas-microsoft-com:office:word" xmlns:w="http://schemas.openxmlformats.org/wordprocessingml/2006/main" xmlns:w14="http://schemas.microsoft.com/office/word/2010/wordml" xmlns:w15="http://schemas.microsoft.com/office/word/2012/wordml" xmlns:wpg="http://schemas.microsoft.com/office/word/2010/wordprocessingGroup" xmlns:wpi="http://schemas.microsoft.com/office/word/2010/wordprocessingInk" xmlns:wne="http://schemas.microsoft.com/office/word/2006/wordml" xmlns:wps="http://schemas.microsoft.com/office/word/2010/wordprocessingShape" mc:Ignorable="w14 w15 wp14">
   <w:p>
     <w:pPr>
       <w:pStyle w:val="Cabealho"/>
@@ -4243,7 +4267,7 @@
 </file>
 
 <file path=word/styles.xml><?xml version="1.0" encoding="utf-8"?>
-<w:styles xmlns:mc="http://schemas.openxmlformats.org/markup-compatibility/2006" xmlns:r="http://schemas.openxmlformats.org/officeDocument/2006/relationships" xmlns:w="http://schemas.openxmlformats.org/wordprocessingml/2006/main" xmlns:w14="http://schemas.microsoft.com/office/word/2010/wordml" xmlns:w15="http://schemas.microsoft.com/office/word/2012/wordml" xmlns:w16se="http://schemas.microsoft.com/office/word/2015/wordml/symex" mc:Ignorable="w14 w15 w16se">
+<w:styles xmlns:mc="http://schemas.openxmlformats.org/markup-compatibility/2006" xmlns:r="http://schemas.openxmlformats.org/officeDocument/2006/relationships" xmlns:w="http://schemas.openxmlformats.org/wordprocessingml/2006/main" xmlns:w14="http://schemas.microsoft.com/office/word/2010/wordml" xmlns:w15="http://schemas.microsoft.com/office/word/2012/wordml" mc:Ignorable="w14 w15">
   <w:docDefaults>
     <w:rPrDefault>
       <w:rPr>
@@ -4253,7 +4277,7 @@
     </w:rPrDefault>
     <w:pPrDefault/>
   </w:docDefaults>
-  <w:latentStyles w:defLockedState="0" w:defUIPriority="99" w:defSemiHidden="0" w:defUnhideWhenUsed="0" w:defQFormat="0" w:count="374">
+  <w:latentStyles w:defLockedState="0" w:defUIPriority="99" w:defSemiHidden="0" w:defUnhideWhenUsed="0" w:defQFormat="0" w:count="371">
     <w:lsdException w:name="Normal" w:uiPriority="0" w:qFormat="1"/>
     <w:lsdException w:name="heading 1" w:uiPriority="9" w:qFormat="1"/>
     <w:lsdException w:name="heading 2" w:semiHidden="1" w:uiPriority="9" w:unhideWhenUsed="1" w:qFormat="1"/>
@@ -4625,9 +4649,6 @@
     <w:lsdException w:name="List Table 5 Dark Accent 6" w:uiPriority="50"/>
     <w:lsdException w:name="List Table 6 Colorful Accent 6" w:uiPriority="51"/>
     <w:lsdException w:name="List Table 7 Colorful Accent 6" w:uiPriority="52"/>
-    <w:lsdException w:name="Mention" w:semiHidden="1" w:unhideWhenUsed="1"/>
-    <w:lsdException w:name="Smart Hyperlink" w:semiHidden="1" w:unhideWhenUsed="1"/>
-    <w:lsdException w:name="Hashtag" w:semiHidden="1" w:unhideWhenUsed="1"/>
   </w:latentStyles>
   <w:style w:type="paragraph" w:default="1" w:styleId="Normal">
     <w:name w:val="Normal"/>
@@ -4731,6 +4752,7 @@
       <w:lang w:eastAsia="en-US"/>
     </w:rPr>
     <w:tblPr>
+      <w:tblInd w:w="0" w:type="dxa"/>
       <w:tblBorders>
         <w:top w:val="single" w:sz="4" w:space="0" w:color="auto"/>
         <w:left w:val="single" w:sz="4" w:space="0" w:color="auto"/>
@@ -4739,6 +4761,12 @@
         <w:insideH w:val="single" w:sz="4" w:space="0" w:color="auto"/>
         <w:insideV w:val="single" w:sz="4" w:space="0" w:color="auto"/>
       </w:tblBorders>
+      <w:tblCellMar>
+        <w:top w:w="0" w:type="dxa"/>
+        <w:left w:w="108" w:type="dxa"/>
+        <w:bottom w:w="0" w:type="dxa"/>
+        <w:right w:w="108" w:type="dxa"/>
+      </w:tblCellMar>
     </w:tblPr>
   </w:style>
   <w:style w:type="character" w:styleId="Refdecomentrio">

</xml_diff>